<commit_message>
Update project status with baseline progress
</commit_message>
<xml_diff>
--- a/project/status.docx
+++ b/project/status.docx
@@ -43,8 +43,8 @@
         </w:tblCellMar>
       </w:tblPr>
       <w:tblGrid>
-        <w:gridCol w:w="6120"/>
-        <w:gridCol w:w="3850"/>
+        <w:gridCol w:w="6117"/>
+        <w:gridCol w:w="3851"/>
       </w:tblGrid>
       <w:tr>
         <w:trPr>
@@ -52,7 +52,7 @@
         </w:trPr>
         <w:tc>
           <w:tcPr>
-            <w:tcW w:w="6120" w:type="dxa"/>
+            <w:tcW w:w="6117" w:type="dxa"/>
             <w:tcBorders>
               <w:top w:val="nil"/>
               <w:left w:val="nil"/>
@@ -535,7 +535,7 @@
         </w:tc>
         <w:tc>
           <w:tcPr>
-            <w:tcW w:w="3850" w:type="dxa"/>
+            <w:tcW w:w="3851" w:type="dxa"/>
             <w:tcBorders>
               <w:top w:val="nil"/>
               <w:left w:val="nil"/>
@@ -646,14 +646,16 @@
               <w:rPr>
                 <w:b w:val="false"/>
                 <w:bCs w:val="false"/>
-                <w:sz w:val="21"/>
-                <w:szCs w:val="21"/>
-              </w:rPr>
-            </w:pPr>
-            <w:r>
-              <w:rPr>
-                <w:b w:val="false"/>
-                <w:bCs w:val="false"/>
+                <w:strike/>
+                <w:sz w:val="21"/>
+                <w:szCs w:val="21"/>
+              </w:rPr>
+            </w:pPr>
+            <w:r>
+              <w:rPr>
+                <w:b w:val="false"/>
+                <w:bCs w:val="false"/>
+                <w:strike/>
                 <w:sz w:val="21"/>
                 <w:szCs w:val="21"/>
               </w:rPr>
@@ -661,6 +663,29 @@
               <w:tab/>
               <w:tab/>
               <w:t>Kyle (half-day in LA)</w:t>
+            </w:r>
+          </w:p>
+          <w:p>
+            <w:pPr>
+              <w:pStyle w:val="Normal"/>
+              <w:rPr>
+                <w:b w:val="false"/>
+                <w:bCs w:val="false"/>
+                <w:sz w:val="21"/>
+                <w:szCs w:val="21"/>
+              </w:rPr>
+            </w:pPr>
+            <w:r>
+              <w:rPr>
+                <w:b w:val="false"/>
+                <w:bCs w:val="false"/>
+                <w:sz w:val="21"/>
+                <w:szCs w:val="21"/>
+              </w:rPr>
+              <w:t>11/11:</w:t>
+              <w:tab/>
+              <w:tab/>
+              <w:t>*</w:t>
             </w:r>
           </w:p>
           <w:p>
@@ -832,7 +857,7 @@
     <w:tbl>
       <w:tblPr>
         <w:jc w:val="left"/>
-        <w:tblInd w:w="1621" w:type="dxa"/>
+        <w:tblInd w:w="1616" w:type="dxa"/>
         <w:tblBorders>
           <w:top w:val="single" w:sz="2" w:space="0" w:color="000001"/>
           <w:left w:val="single" w:sz="2" w:space="0" w:color="000001"/>
@@ -843,15 +868,15 @@
         </w:tblBorders>
         <w:tblCellMar>
           <w:top w:w="55" w:type="dxa"/>
-          <w:left w:w="36" w:type="dxa"/>
+          <w:left w:w="30" w:type="dxa"/>
           <w:bottom w:w="55" w:type="dxa"/>
           <w:right w:w="55" w:type="dxa"/>
         </w:tblCellMar>
       </w:tblPr>
       <w:tblGrid>
-        <w:gridCol w:w="1745"/>
+        <w:gridCol w:w="1743"/>
         <w:gridCol w:w="1675"/>
-        <w:gridCol w:w="2068"/>
+        <w:gridCol w:w="2070"/>
       </w:tblGrid>
       <w:tr>
         <w:trPr>
@@ -859,7 +884,7 @@
         </w:trPr>
         <w:tc>
           <w:tcPr>
-            <w:tcW w:w="1745" w:type="dxa"/>
+            <w:tcW w:w="1743" w:type="dxa"/>
             <w:tcBorders>
               <w:top w:val="single" w:sz="2" w:space="0" w:color="000001"/>
               <w:left w:val="single" w:sz="2" w:space="0" w:color="000001"/>
@@ -870,7 +895,7 @@
             </w:tcBorders>
             <w:shd w:fill="FFFFFF" w:val="clear"/>
             <w:tcMar>
-              <w:left w:w="36" w:type="dxa"/>
+              <w:left w:w="30" w:type="dxa"/>
             </w:tcMar>
           </w:tcPr>
           <w:p>
@@ -907,7 +932,7 @@
             </w:tcBorders>
             <w:shd w:fill="FFFFFF" w:val="clear"/>
             <w:tcMar>
-              <w:left w:w="36" w:type="dxa"/>
+              <w:left w:w="30" w:type="dxa"/>
             </w:tcMar>
           </w:tcPr>
           <w:p>
@@ -933,7 +958,7 @@
         </w:tc>
         <w:tc>
           <w:tcPr>
-            <w:tcW w:w="2068" w:type="dxa"/>
+            <w:tcW w:w="2070" w:type="dxa"/>
             <w:tcBorders>
               <w:top w:val="single" w:sz="2" w:space="0" w:color="000001"/>
               <w:left w:val="single" w:sz="2" w:space="0" w:color="000001"/>
@@ -944,7 +969,7 @@
             </w:tcBorders>
             <w:shd w:fill="FFFFFF" w:val="clear"/>
             <w:tcMar>
-              <w:left w:w="36" w:type="dxa"/>
+              <w:left w:w="30" w:type="dxa"/>
             </w:tcMar>
           </w:tcPr>
           <w:p>
@@ -975,7 +1000,7 @@
         </w:trPr>
         <w:tc>
           <w:tcPr>
-            <w:tcW w:w="1745" w:type="dxa"/>
+            <w:tcW w:w="1743" w:type="dxa"/>
             <w:tcBorders>
               <w:top w:val="nil"/>
               <w:left w:val="single" w:sz="2" w:space="0" w:color="000001"/>
@@ -986,7 +1011,7 @@
             </w:tcBorders>
             <w:shd w:fill="FFFFFF" w:val="clear"/>
             <w:tcMar>
-              <w:left w:w="36" w:type="dxa"/>
+              <w:left w:w="30" w:type="dxa"/>
             </w:tcMar>
           </w:tcPr>
           <w:p>
@@ -1019,7 +1044,7 @@
             </w:tcBorders>
             <w:shd w:fill="FFFFFF" w:val="clear"/>
             <w:tcMar>
-              <w:left w:w="36" w:type="dxa"/>
+              <w:left w:w="30" w:type="dxa"/>
             </w:tcMar>
           </w:tcPr>
           <w:p>
@@ -1054,7 +1079,7 @@
         </w:tc>
         <w:tc>
           <w:tcPr>
-            <w:tcW w:w="2068" w:type="dxa"/>
+            <w:tcW w:w="2070" w:type="dxa"/>
             <w:tcBorders>
               <w:top w:val="nil"/>
               <w:left w:val="single" w:sz="2" w:space="0" w:color="000001"/>
@@ -1065,23 +1090,36 @@
             </w:tcBorders>
             <w:shd w:fill="FFFFFF" w:val="clear"/>
             <w:tcMar>
-              <w:left w:w="36" w:type="dxa"/>
+              <w:left w:w="30" w:type="dxa"/>
             </w:tcMar>
           </w:tcPr>
           <w:p>
             <w:pPr>
-              <w:pStyle w:val="TableContents"/>
+              <w:pStyle w:val="Normal"/>
               <w:jc w:val="center"/>
               <w:rPr>
-                <w:sz w:val="21"/>
-                <w:szCs w:val="21"/>
-              </w:rPr>
-            </w:pPr>
-            <w:r>
-              <w:rPr>
-                <w:sz w:val="21"/>
-                <w:szCs w:val="21"/>
-              </w:rPr>
+                <w:b w:val="false"/>
+                <w:bCs w:val="false"/>
+                <w:caps w:val="false"/>
+                <w:smallCaps w:val="false"/>
+                <w:color w:val="000000"/>
+                <w:spacing w:val="0"/>
+                <w:sz w:val="21"/>
+                <w:szCs w:val="21"/>
+              </w:rPr>
+            </w:pPr>
+            <w:r>
+              <w:rPr>
+                <w:b w:val="false"/>
+                <w:bCs w:val="false"/>
+                <w:caps w:val="false"/>
+                <w:smallCaps w:val="false"/>
+                <w:color w:val="000000"/>
+                <w:spacing w:val="0"/>
+                <w:sz w:val="21"/>
+                <w:szCs w:val="21"/>
+              </w:rPr>
+              <w:t>✓</w:t>
             </w:r>
           </w:p>
         </w:tc>
@@ -1092,7 +1130,7 @@
         </w:trPr>
         <w:tc>
           <w:tcPr>
-            <w:tcW w:w="1745" w:type="dxa"/>
+            <w:tcW w:w="1743" w:type="dxa"/>
             <w:tcBorders>
               <w:top w:val="nil"/>
               <w:left w:val="single" w:sz="2" w:space="0" w:color="000001"/>
@@ -1103,7 +1141,7 @@
             </w:tcBorders>
             <w:shd w:fill="FFFFFF" w:val="clear"/>
             <w:tcMar>
-              <w:left w:w="36" w:type="dxa"/>
+              <w:left w:w="30" w:type="dxa"/>
             </w:tcMar>
           </w:tcPr>
           <w:p>
@@ -1136,7 +1174,7 @@
             </w:tcBorders>
             <w:shd w:fill="FFFFFF" w:val="clear"/>
             <w:tcMar>
-              <w:left w:w="36" w:type="dxa"/>
+              <w:left w:w="30" w:type="dxa"/>
             </w:tcMar>
           </w:tcPr>
           <w:p>
@@ -1171,7 +1209,7 @@
         </w:tc>
         <w:tc>
           <w:tcPr>
-            <w:tcW w:w="2068" w:type="dxa"/>
+            <w:tcW w:w="2070" w:type="dxa"/>
             <w:tcBorders>
               <w:top w:val="nil"/>
               <w:left w:val="single" w:sz="2" w:space="0" w:color="000001"/>
@@ -1182,23 +1220,36 @@
             </w:tcBorders>
             <w:shd w:fill="FFFFFF" w:val="clear"/>
             <w:tcMar>
-              <w:left w:w="36" w:type="dxa"/>
+              <w:left w:w="30" w:type="dxa"/>
             </w:tcMar>
           </w:tcPr>
           <w:p>
             <w:pPr>
-              <w:pStyle w:val="TableContents"/>
+              <w:pStyle w:val="Normal"/>
               <w:jc w:val="center"/>
               <w:rPr>
-                <w:sz w:val="21"/>
-                <w:szCs w:val="21"/>
-              </w:rPr>
-            </w:pPr>
-            <w:r>
-              <w:rPr>
-                <w:sz w:val="21"/>
-                <w:szCs w:val="21"/>
-              </w:rPr>
+                <w:b w:val="false"/>
+                <w:bCs w:val="false"/>
+                <w:caps w:val="false"/>
+                <w:smallCaps w:val="false"/>
+                <w:color w:val="000000"/>
+                <w:spacing w:val="0"/>
+                <w:sz w:val="21"/>
+                <w:szCs w:val="21"/>
+              </w:rPr>
+            </w:pPr>
+            <w:r>
+              <w:rPr>
+                <w:b w:val="false"/>
+                <w:bCs w:val="false"/>
+                <w:caps w:val="false"/>
+                <w:smallCaps w:val="false"/>
+                <w:color w:val="000000"/>
+                <w:spacing w:val="0"/>
+                <w:sz w:val="21"/>
+                <w:szCs w:val="21"/>
+              </w:rPr>
+              <w:t>✓</w:t>
             </w:r>
           </w:p>
         </w:tc>
@@ -1209,7 +1260,7 @@
         </w:trPr>
         <w:tc>
           <w:tcPr>
-            <w:tcW w:w="1745" w:type="dxa"/>
+            <w:tcW w:w="1743" w:type="dxa"/>
             <w:tcBorders>
               <w:top w:val="nil"/>
               <w:left w:val="single" w:sz="2" w:space="0" w:color="000001"/>
@@ -1220,7 +1271,7 @@
             </w:tcBorders>
             <w:shd w:fill="FFFFFF" w:val="clear"/>
             <w:tcMar>
-              <w:left w:w="36" w:type="dxa"/>
+              <w:left w:w="30" w:type="dxa"/>
             </w:tcMar>
           </w:tcPr>
           <w:p>
@@ -1253,7 +1304,7 @@
             </w:tcBorders>
             <w:shd w:fill="FFFFFF" w:val="clear"/>
             <w:tcMar>
-              <w:left w:w="36" w:type="dxa"/>
+              <w:left w:w="30" w:type="dxa"/>
             </w:tcMar>
           </w:tcPr>
           <w:p>
@@ -1288,7 +1339,7 @@
         </w:tc>
         <w:tc>
           <w:tcPr>
-            <w:tcW w:w="2068" w:type="dxa"/>
+            <w:tcW w:w="2070" w:type="dxa"/>
             <w:tcBorders>
               <w:top w:val="nil"/>
               <w:left w:val="single" w:sz="2" w:space="0" w:color="000001"/>
@@ -1299,23 +1350,36 @@
             </w:tcBorders>
             <w:shd w:fill="FFFFFF" w:val="clear"/>
             <w:tcMar>
-              <w:left w:w="36" w:type="dxa"/>
+              <w:left w:w="30" w:type="dxa"/>
             </w:tcMar>
           </w:tcPr>
           <w:p>
             <w:pPr>
-              <w:pStyle w:val="TableContents"/>
+              <w:pStyle w:val="Normal"/>
               <w:jc w:val="center"/>
               <w:rPr>
-                <w:sz w:val="21"/>
-                <w:szCs w:val="21"/>
-              </w:rPr>
-            </w:pPr>
-            <w:r>
-              <w:rPr>
-                <w:sz w:val="21"/>
-                <w:szCs w:val="21"/>
-              </w:rPr>
+                <w:b w:val="false"/>
+                <w:bCs w:val="false"/>
+                <w:caps w:val="false"/>
+                <w:smallCaps w:val="false"/>
+                <w:color w:val="000000"/>
+                <w:spacing w:val="0"/>
+                <w:sz w:val="21"/>
+                <w:szCs w:val="21"/>
+              </w:rPr>
+            </w:pPr>
+            <w:r>
+              <w:rPr>
+                <w:b w:val="false"/>
+                <w:bCs w:val="false"/>
+                <w:caps w:val="false"/>
+                <w:smallCaps w:val="false"/>
+                <w:color w:val="000000"/>
+                <w:spacing w:val="0"/>
+                <w:sz w:val="21"/>
+                <w:szCs w:val="21"/>
+              </w:rPr>
+              <w:t>✓</w:t>
             </w:r>
           </w:p>
         </w:tc>
@@ -1326,7 +1390,7 @@
         </w:trPr>
         <w:tc>
           <w:tcPr>
-            <w:tcW w:w="1745" w:type="dxa"/>
+            <w:tcW w:w="1743" w:type="dxa"/>
             <w:tcBorders>
               <w:top w:val="nil"/>
               <w:left w:val="single" w:sz="2" w:space="0" w:color="000001"/>
@@ -1337,7 +1401,7 @@
             </w:tcBorders>
             <w:shd w:fill="FFFFFF" w:val="clear"/>
             <w:tcMar>
-              <w:left w:w="36" w:type="dxa"/>
+              <w:left w:w="30" w:type="dxa"/>
             </w:tcMar>
           </w:tcPr>
           <w:p>
@@ -1370,7 +1434,7 @@
             </w:tcBorders>
             <w:shd w:fill="FFFFFF" w:val="clear"/>
             <w:tcMar>
-              <w:left w:w="36" w:type="dxa"/>
+              <w:left w:w="30" w:type="dxa"/>
             </w:tcMar>
           </w:tcPr>
           <w:p>
@@ -1405,7 +1469,7 @@
         </w:tc>
         <w:tc>
           <w:tcPr>
-            <w:tcW w:w="2068" w:type="dxa"/>
+            <w:tcW w:w="2070" w:type="dxa"/>
             <w:tcBorders>
               <w:top w:val="nil"/>
               <w:left w:val="single" w:sz="2" w:space="0" w:color="000001"/>
@@ -1416,23 +1480,36 @@
             </w:tcBorders>
             <w:shd w:fill="FFFFFF" w:val="clear"/>
             <w:tcMar>
-              <w:left w:w="36" w:type="dxa"/>
+              <w:left w:w="30" w:type="dxa"/>
             </w:tcMar>
           </w:tcPr>
           <w:p>
             <w:pPr>
-              <w:pStyle w:val="TableContents"/>
+              <w:pStyle w:val="Normal"/>
               <w:jc w:val="center"/>
               <w:rPr>
-                <w:sz w:val="21"/>
-                <w:szCs w:val="21"/>
-              </w:rPr>
-            </w:pPr>
-            <w:r>
-              <w:rPr>
-                <w:sz w:val="21"/>
-                <w:szCs w:val="21"/>
-              </w:rPr>
+                <w:b w:val="false"/>
+                <w:bCs w:val="false"/>
+                <w:caps w:val="false"/>
+                <w:smallCaps w:val="false"/>
+                <w:color w:val="000000"/>
+                <w:spacing w:val="0"/>
+                <w:sz w:val="21"/>
+                <w:szCs w:val="21"/>
+              </w:rPr>
+            </w:pPr>
+            <w:r>
+              <w:rPr>
+                <w:b w:val="false"/>
+                <w:bCs w:val="false"/>
+                <w:caps w:val="false"/>
+                <w:smallCaps w:val="false"/>
+                <w:color w:val="000000"/>
+                <w:spacing w:val="0"/>
+                <w:sz w:val="21"/>
+                <w:szCs w:val="21"/>
+              </w:rPr>
+              <w:t>✓</w:t>
             </w:r>
           </w:p>
         </w:tc>
@@ -1518,7 +1595,7 @@
     <w:tbl>
       <w:tblPr>
         <w:jc w:val="left"/>
-        <w:tblInd w:w="1621" w:type="dxa"/>
+        <w:tblInd w:w="1616" w:type="dxa"/>
         <w:tblBorders>
           <w:top w:val="single" w:sz="2" w:space="0" w:color="000001"/>
           <w:left w:val="single" w:sz="2" w:space="0" w:color="000001"/>
@@ -1529,14 +1606,14 @@
         </w:tblBorders>
         <w:tblCellMar>
           <w:top w:w="55" w:type="dxa"/>
-          <w:left w:w="36" w:type="dxa"/>
+          <w:left w:w="30" w:type="dxa"/>
           <w:bottom w:w="55" w:type="dxa"/>
           <w:right w:w="55" w:type="dxa"/>
         </w:tblCellMar>
       </w:tblPr>
       <w:tblGrid>
-        <w:gridCol w:w="2070"/>
-        <w:gridCol w:w="987"/>
+        <w:gridCol w:w="2068"/>
+        <w:gridCol w:w="986"/>
         <w:gridCol w:w="986"/>
         <w:gridCol w:w="990"/>
       </w:tblGrid>
@@ -1546,7 +1623,7 @@
         </w:trPr>
         <w:tc>
           <w:tcPr>
-            <w:tcW w:w="2070" w:type="dxa"/>
+            <w:tcW w:w="2068" w:type="dxa"/>
             <w:tcBorders>
               <w:top w:val="single" w:sz="2" w:space="0" w:color="000001"/>
               <w:left w:val="single" w:sz="2" w:space="0" w:color="000001"/>
@@ -1557,7 +1634,7 @@
             </w:tcBorders>
             <w:shd w:fill="FFFFFF" w:val="clear"/>
             <w:tcMar>
-              <w:left w:w="36" w:type="dxa"/>
+              <w:left w:w="30" w:type="dxa"/>
             </w:tcMar>
           </w:tcPr>
           <w:p>
@@ -1578,43 +1655,6 @@
                 <w:szCs w:val="21"/>
               </w:rPr>
               <w:t>Architecture</w:t>
-            </w:r>
-          </w:p>
-        </w:tc>
-        <w:tc>
-          <w:tcPr>
-            <w:tcW w:w="987" w:type="dxa"/>
-            <w:tcBorders>
-              <w:top w:val="single" w:sz="2" w:space="0" w:color="000001"/>
-              <w:left w:val="single" w:sz="2" w:space="0" w:color="000001"/>
-              <w:bottom w:val="single" w:sz="2" w:space="0" w:color="000001"/>
-              <w:insideH w:val="single" w:sz="2" w:space="0" w:color="000001"/>
-              <w:right w:val="nil"/>
-              <w:insideV w:val="nil"/>
-            </w:tcBorders>
-            <w:shd w:fill="FFFFFF" w:val="clear"/>
-            <w:tcMar>
-              <w:left w:w="36" w:type="dxa"/>
-            </w:tcMar>
-          </w:tcPr>
-          <w:p>
-            <w:pPr>
-              <w:pStyle w:val="TableContents"/>
-              <w:rPr>
-                <w:b/>
-                <w:bCs/>
-                <w:sz w:val="21"/>
-                <w:szCs w:val="21"/>
-              </w:rPr>
-            </w:pPr>
-            <w:r>
-              <w:rPr>
-                <w:b/>
-                <w:bCs/>
-                <w:sz w:val="21"/>
-                <w:szCs w:val="21"/>
-              </w:rPr>
-              <w:t>Keras</w:t>
             </w:r>
           </w:p>
         </w:tc>
@@ -1631,7 +1671,44 @@
             </w:tcBorders>
             <w:shd w:fill="FFFFFF" w:val="clear"/>
             <w:tcMar>
-              <w:left w:w="36" w:type="dxa"/>
+              <w:left w:w="30" w:type="dxa"/>
+            </w:tcMar>
+          </w:tcPr>
+          <w:p>
+            <w:pPr>
+              <w:pStyle w:val="TableContents"/>
+              <w:rPr>
+                <w:b/>
+                <w:bCs/>
+                <w:sz w:val="21"/>
+                <w:szCs w:val="21"/>
+              </w:rPr>
+            </w:pPr>
+            <w:r>
+              <w:rPr>
+                <w:b/>
+                <w:bCs/>
+                <w:sz w:val="21"/>
+                <w:szCs w:val="21"/>
+              </w:rPr>
+              <w:t>Keras</w:t>
+            </w:r>
+          </w:p>
+        </w:tc>
+        <w:tc>
+          <w:tcPr>
+            <w:tcW w:w="986" w:type="dxa"/>
+            <w:tcBorders>
+              <w:top w:val="single" w:sz="2" w:space="0" w:color="000001"/>
+              <w:left w:val="single" w:sz="2" w:space="0" w:color="000001"/>
+              <w:bottom w:val="single" w:sz="2" w:space="0" w:color="000001"/>
+              <w:insideH w:val="single" w:sz="2" w:space="0" w:color="000001"/>
+              <w:right w:val="nil"/>
+              <w:insideV w:val="nil"/>
+            </w:tcBorders>
+            <w:shd w:fill="FFFFFF" w:val="clear"/>
+            <w:tcMar>
+              <w:left w:w="30" w:type="dxa"/>
             </w:tcMar>
           </w:tcPr>
           <w:p>
@@ -1668,7 +1745,7 @@
             </w:tcBorders>
             <w:shd w:fill="FFFFFF" w:val="clear"/>
             <w:tcMar>
-              <w:left w:w="36" w:type="dxa"/>
+              <w:left w:w="30" w:type="dxa"/>
             </w:tcMar>
           </w:tcPr>
           <w:p>
@@ -1699,7 +1776,7 @@
         </w:trPr>
         <w:tc>
           <w:tcPr>
-            <w:tcW w:w="2070" w:type="dxa"/>
+            <w:tcW w:w="2068" w:type="dxa"/>
             <w:tcBorders>
               <w:top w:val="nil"/>
               <w:left w:val="single" w:sz="2" w:space="0" w:color="000001"/>
@@ -1710,7 +1787,7 @@
             </w:tcBorders>
             <w:shd w:fill="FFFFFF" w:val="clear"/>
             <w:tcMar>
-              <w:left w:w="36" w:type="dxa"/>
+              <w:left w:w="30" w:type="dxa"/>
             </w:tcMar>
           </w:tcPr>
           <w:p>
@@ -1727,52 +1804,6 @@
                 <w:szCs w:val="21"/>
               </w:rPr>
               <w:t>Crepe CNN</w:t>
-            </w:r>
-          </w:p>
-        </w:tc>
-        <w:tc>
-          <w:tcPr>
-            <w:tcW w:w="987" w:type="dxa"/>
-            <w:tcBorders>
-              <w:top w:val="nil"/>
-              <w:left w:val="single" w:sz="2" w:space="0" w:color="000001"/>
-              <w:bottom w:val="single" w:sz="2" w:space="0" w:color="000001"/>
-              <w:insideH w:val="single" w:sz="2" w:space="0" w:color="000001"/>
-              <w:right w:val="nil"/>
-              <w:insideV w:val="nil"/>
-            </w:tcBorders>
-            <w:shd w:fill="FFFFFF" w:val="clear"/>
-            <w:tcMar>
-              <w:left w:w="36" w:type="dxa"/>
-            </w:tcMar>
-          </w:tcPr>
-          <w:p>
-            <w:pPr>
-              <w:pStyle w:val="Normal"/>
-              <w:jc w:val="center"/>
-              <w:rPr>
-                <w:b w:val="false"/>
-                <w:bCs w:val="false"/>
-                <w:caps w:val="false"/>
-                <w:smallCaps w:val="false"/>
-                <w:color w:val="000000"/>
-                <w:spacing w:val="0"/>
-                <w:sz w:val="21"/>
-                <w:szCs w:val="21"/>
-              </w:rPr>
-            </w:pPr>
-            <w:r>
-              <w:rPr>
-                <w:b w:val="false"/>
-                <w:bCs w:val="false"/>
-                <w:caps w:val="false"/>
-                <w:smallCaps w:val="false"/>
-                <w:color w:val="000000"/>
-                <w:spacing w:val="0"/>
-                <w:sz w:val="21"/>
-                <w:szCs w:val="21"/>
-              </w:rPr>
-              <w:t>✓</w:t>
             </w:r>
           </w:p>
         </w:tc>
@@ -1789,7 +1820,53 @@
             </w:tcBorders>
             <w:shd w:fill="FFFFFF" w:val="clear"/>
             <w:tcMar>
-              <w:left w:w="36" w:type="dxa"/>
+              <w:left w:w="30" w:type="dxa"/>
+            </w:tcMar>
+          </w:tcPr>
+          <w:p>
+            <w:pPr>
+              <w:pStyle w:val="Normal"/>
+              <w:jc w:val="center"/>
+              <w:rPr>
+                <w:b w:val="false"/>
+                <w:bCs w:val="false"/>
+                <w:caps w:val="false"/>
+                <w:smallCaps w:val="false"/>
+                <w:color w:val="000000"/>
+                <w:spacing w:val="0"/>
+                <w:sz w:val="21"/>
+                <w:szCs w:val="21"/>
+              </w:rPr>
+            </w:pPr>
+            <w:r>
+              <w:rPr>
+                <w:b w:val="false"/>
+                <w:bCs w:val="false"/>
+                <w:caps w:val="false"/>
+                <w:smallCaps w:val="false"/>
+                <w:color w:val="000000"/>
+                <w:spacing w:val="0"/>
+                <w:sz w:val="21"/>
+                <w:szCs w:val="21"/>
+              </w:rPr>
+              <w:t>✓</w:t>
+            </w:r>
+          </w:p>
+        </w:tc>
+        <w:tc>
+          <w:tcPr>
+            <w:tcW w:w="986" w:type="dxa"/>
+            <w:tcBorders>
+              <w:top w:val="nil"/>
+              <w:left w:val="single" w:sz="2" w:space="0" w:color="000001"/>
+              <w:bottom w:val="single" w:sz="2" w:space="0" w:color="000001"/>
+              <w:insideH w:val="single" w:sz="2" w:space="0" w:color="000001"/>
+              <w:right w:val="nil"/>
+              <w:insideV w:val="nil"/>
+            </w:tcBorders>
+            <w:shd w:fill="FFFFFF" w:val="clear"/>
+            <w:tcMar>
+              <w:left w:w="30" w:type="dxa"/>
             </w:tcMar>
           </w:tcPr>
           <w:p>
@@ -1835,7 +1912,7 @@
             </w:tcBorders>
             <w:shd w:fill="FFFFFF" w:val="clear"/>
             <w:tcMar>
-              <w:left w:w="36" w:type="dxa"/>
+              <w:left w:w="30" w:type="dxa"/>
             </w:tcMar>
           </w:tcPr>
           <w:p>
@@ -1875,7 +1952,7 @@
         </w:trPr>
         <w:tc>
           <w:tcPr>
-            <w:tcW w:w="2070" w:type="dxa"/>
+            <w:tcW w:w="2068" w:type="dxa"/>
             <w:tcBorders>
               <w:top w:val="nil"/>
               <w:left w:val="single" w:sz="2" w:space="0" w:color="000001"/>
@@ -1886,7 +1963,7 @@
             </w:tcBorders>
             <w:shd w:fill="FFFFFF" w:val="clear"/>
             <w:tcMar>
-              <w:left w:w="36" w:type="dxa"/>
+              <w:left w:w="30" w:type="dxa"/>
             </w:tcMar>
           </w:tcPr>
           <w:p>
@@ -1903,52 +1980,6 @@
                 <w:szCs w:val="21"/>
               </w:rPr>
               <w:t>Keras-example: LSTM</w:t>
-            </w:r>
-          </w:p>
-        </w:tc>
-        <w:tc>
-          <w:tcPr>
-            <w:tcW w:w="987" w:type="dxa"/>
-            <w:tcBorders>
-              <w:top w:val="nil"/>
-              <w:left w:val="single" w:sz="2" w:space="0" w:color="000001"/>
-              <w:bottom w:val="single" w:sz="2" w:space="0" w:color="000001"/>
-              <w:insideH w:val="single" w:sz="2" w:space="0" w:color="000001"/>
-              <w:right w:val="nil"/>
-              <w:insideV w:val="nil"/>
-            </w:tcBorders>
-            <w:shd w:fill="FFFFFF" w:val="clear"/>
-            <w:tcMar>
-              <w:left w:w="36" w:type="dxa"/>
-            </w:tcMar>
-          </w:tcPr>
-          <w:p>
-            <w:pPr>
-              <w:pStyle w:val="Normal"/>
-              <w:jc w:val="center"/>
-              <w:rPr>
-                <w:b w:val="false"/>
-                <w:bCs w:val="false"/>
-                <w:caps w:val="false"/>
-                <w:smallCaps w:val="false"/>
-                <w:color w:val="000000"/>
-                <w:spacing w:val="0"/>
-                <w:sz w:val="21"/>
-                <w:szCs w:val="21"/>
-              </w:rPr>
-            </w:pPr>
-            <w:r>
-              <w:rPr>
-                <w:b w:val="false"/>
-                <w:bCs w:val="false"/>
-                <w:caps w:val="false"/>
-                <w:smallCaps w:val="false"/>
-                <w:color w:val="000000"/>
-                <w:spacing w:val="0"/>
-                <w:sz w:val="21"/>
-                <w:szCs w:val="21"/>
-              </w:rPr>
-              <w:t>✓</w:t>
             </w:r>
           </w:p>
         </w:tc>
@@ -1965,7 +1996,53 @@
             </w:tcBorders>
             <w:shd w:fill="FFFFFF" w:val="clear"/>
             <w:tcMar>
-              <w:left w:w="36" w:type="dxa"/>
+              <w:left w:w="30" w:type="dxa"/>
+            </w:tcMar>
+          </w:tcPr>
+          <w:p>
+            <w:pPr>
+              <w:pStyle w:val="Normal"/>
+              <w:jc w:val="center"/>
+              <w:rPr>
+                <w:b w:val="false"/>
+                <w:bCs w:val="false"/>
+                <w:caps w:val="false"/>
+                <w:smallCaps w:val="false"/>
+                <w:color w:val="000000"/>
+                <w:spacing w:val="0"/>
+                <w:sz w:val="21"/>
+                <w:szCs w:val="21"/>
+              </w:rPr>
+            </w:pPr>
+            <w:r>
+              <w:rPr>
+                <w:b w:val="false"/>
+                <w:bCs w:val="false"/>
+                <w:caps w:val="false"/>
+                <w:smallCaps w:val="false"/>
+                <w:color w:val="000000"/>
+                <w:spacing w:val="0"/>
+                <w:sz w:val="21"/>
+                <w:szCs w:val="21"/>
+              </w:rPr>
+              <w:t>✓</w:t>
+            </w:r>
+          </w:p>
+        </w:tc>
+        <w:tc>
+          <w:tcPr>
+            <w:tcW w:w="986" w:type="dxa"/>
+            <w:tcBorders>
+              <w:top w:val="nil"/>
+              <w:left w:val="single" w:sz="2" w:space="0" w:color="000001"/>
+              <w:bottom w:val="single" w:sz="2" w:space="0" w:color="000001"/>
+              <w:insideH w:val="single" w:sz="2" w:space="0" w:color="000001"/>
+              <w:right w:val="nil"/>
+              <w:insideV w:val="nil"/>
+            </w:tcBorders>
+            <w:shd w:fill="FFFFFF" w:val="clear"/>
+            <w:tcMar>
+              <w:left w:w="30" w:type="dxa"/>
             </w:tcMar>
           </w:tcPr>
           <w:p>
@@ -1997,7 +2074,7 @@
             </w:tcBorders>
             <w:shd w:fill="FFFFFF" w:val="clear"/>
             <w:tcMar>
-              <w:left w:w="36" w:type="dxa"/>
+              <w:left w:w="30" w:type="dxa"/>
             </w:tcMar>
           </w:tcPr>
           <w:p>
@@ -2646,7 +2723,7 @@
         </w:tblCellMar>
       </w:tblPr>
       <w:tblGrid>
-        <w:gridCol w:w="3321"/>
+        <w:gridCol w:w="3319"/>
         <w:gridCol w:w="6650"/>
       </w:tblGrid>
       <w:tr>
@@ -2655,7 +2732,7 @@
         </w:trPr>
         <w:tc>
           <w:tcPr>
-            <w:tcW w:w="3321" w:type="dxa"/>
+            <w:tcW w:w="3319" w:type="dxa"/>
             <w:tcBorders>
               <w:top w:val="nil"/>
               <w:left w:val="nil"/>
@@ -3220,6 +3297,26 @@
             <w:pPr>
               <w:pStyle w:val="Normal"/>
               <w:numPr>
+                <w:ilvl w:val="0"/>
+                <w:numId w:val="5"/>
+              </w:numPr>
+              <w:rPr>
+                <w:sz w:val="21"/>
+                <w:szCs w:val="21"/>
+              </w:rPr>
+            </w:pPr>
+            <w:r>
+              <w:rPr>
+                <w:sz w:val="21"/>
+                <w:szCs w:val="21"/>
+              </w:rPr>
+              <w:t>Neural Nets</w:t>
+            </w:r>
+          </w:p>
+          <w:p>
+            <w:pPr>
+              <w:pStyle w:val="Normal"/>
+              <w:numPr>
                 <w:ilvl w:val="1"/>
                 <w:numId w:val="5"/>
               </w:numPr>
@@ -3245,26 +3342,6 @@
             <w:pPr>
               <w:pStyle w:val="Normal"/>
               <w:numPr>
-                <w:ilvl w:val="0"/>
-                <w:numId w:val="5"/>
-              </w:numPr>
-              <w:rPr>
-                <w:sz w:val="21"/>
-                <w:szCs w:val="21"/>
-              </w:rPr>
-            </w:pPr>
-            <w:r>
-              <w:rPr>
-                <w:sz w:val="21"/>
-                <w:szCs w:val="21"/>
-              </w:rPr>
-              <w:t>Neural Nets</w:t>
-            </w:r>
-          </w:p>
-          <w:p>
-            <w:pPr>
-              <w:pStyle w:val="Normal"/>
-              <w:numPr>
                 <w:ilvl w:val="1"/>
                 <w:numId w:val="5"/>
               </w:numPr>
@@ -3305,35 +3382,7 @@
               <w:t xml:space="preserve">Batch normalization: </w:t>
               <w:tab/>
               <w:tab/>
-              <w:t>&lt;</w:t>
-            </w:r>
-            <w:r>
-              <w:rPr>
-                <w:sz w:val="21"/>
-                <w:szCs w:val="21"/>
-              </w:rPr>
-              <w:t xml:space="preserve">no; add </w:t>
-            </w:r>
-            <w:r>
-              <w:rPr>
-                <w:sz w:val="21"/>
-                <w:szCs w:val="21"/>
-              </w:rPr>
-              <w:t xml:space="preserve">yes </w:t>
-            </w:r>
-            <w:r>
-              <w:rPr>
-                <w:sz w:val="21"/>
-                <w:szCs w:val="21"/>
-              </w:rPr>
-              <w:t>for Theano</w:t>
-            </w:r>
-            <w:r>
-              <w:rPr>
-                <w:sz w:val="21"/>
-                <w:szCs w:val="21"/>
-              </w:rPr>
-              <w:t>&gt;</w:t>
+              <w:t>&lt;no; add yes for Theano&gt;</w:t>
             </w:r>
           </w:p>
         </w:tc>
@@ -3376,7 +3425,6 @@
     </w:p>
     <w:tbl>
       <w:tblPr>
-        <w:tblW w:w="9972" w:type="dxa"/>
         <w:jc w:val="left"/>
         <w:tblInd w:w="55" w:type="dxa"/>
         <w:tblBorders>
@@ -3395,8 +3443,8 @@
         </w:tblCellMar>
       </w:tblPr>
       <w:tblGrid>
-        <w:gridCol w:w="4986"/>
-        <w:gridCol w:w="4986"/>
+        <w:gridCol w:w="4985"/>
+        <w:gridCol w:w="4985"/>
       </w:tblGrid>
       <w:tr>
         <w:trPr>
@@ -3404,7 +3452,7 @@
         </w:trPr>
         <w:tc>
           <w:tcPr>
-            <w:tcW w:w="4986" w:type="dxa"/>
+            <w:tcW w:w="4985" w:type="dxa"/>
             <w:tcBorders>
               <w:top w:val="nil"/>
               <w:left w:val="nil"/>
@@ -3413,7 +3461,7 @@
               <w:right w:val="nil"/>
               <w:insideV w:val="nil"/>
             </w:tcBorders>
-            <w:shd w:fill="auto" w:val="clear"/>
+            <w:shd w:fill="FFFFFF" w:val="clear"/>
           </w:tcPr>
           <w:p>
             <w:pPr>
@@ -3439,7 +3487,7 @@
         </w:tc>
         <w:tc>
           <w:tcPr>
-            <w:tcW w:w="4986" w:type="dxa"/>
+            <w:tcW w:w="4985" w:type="dxa"/>
             <w:tcBorders>
               <w:top w:val="nil"/>
               <w:left w:val="nil"/>
@@ -3448,7 +3496,7 @@
               <w:right w:val="nil"/>
               <w:insideV w:val="nil"/>
             </w:tcBorders>
-            <w:shd w:fill="auto" w:val="clear"/>
+            <w:shd w:fill="FFFFFF" w:val="clear"/>
           </w:tcPr>
           <w:p>
             <w:pPr>
@@ -3479,7 +3527,7 @@
         </w:trPr>
         <w:tc>
           <w:tcPr>
-            <w:tcW w:w="4986" w:type="dxa"/>
+            <w:tcW w:w="4985" w:type="dxa"/>
             <w:tcBorders>
               <w:top w:val="nil"/>
               <w:left w:val="nil"/>
@@ -3488,7 +3536,7 @@
               <w:right w:val="nil"/>
               <w:insideV w:val="nil"/>
             </w:tcBorders>
-            <w:shd w:fill="auto" w:val="clear"/>
+            <w:shd w:fill="FFFFFF" w:val="clear"/>
           </w:tcPr>
           <w:p>
             <w:pPr>
@@ -3553,7 +3601,7 @@
         </w:tc>
         <w:tc>
           <w:tcPr>
-            <w:tcW w:w="4986" w:type="dxa"/>
+            <w:tcW w:w="4985" w:type="dxa"/>
             <w:tcBorders>
               <w:top w:val="nil"/>
               <w:left w:val="nil"/>
@@ -3562,7 +3610,7 @@
               <w:right w:val="nil"/>
               <w:insideV w:val="nil"/>
             </w:tcBorders>
-            <w:shd w:fill="auto" w:val="clear"/>
+            <w:shd w:fill="FFFFFF" w:val="clear"/>
           </w:tcPr>
           <w:p>
             <w:pPr>
@@ -3672,7 +3720,7 @@
         </w:trPr>
         <w:tc>
           <w:tcPr>
-            <w:tcW w:w="4986" w:type="dxa"/>
+            <w:tcW w:w="4985" w:type="dxa"/>
             <w:tcBorders>
               <w:top w:val="nil"/>
               <w:left w:val="nil"/>
@@ -3681,7 +3729,7 @@
               <w:right w:val="nil"/>
               <w:insideV w:val="nil"/>
             </w:tcBorders>
-            <w:shd w:fill="auto" w:val="clear"/>
+            <w:shd w:fill="FFFFFF" w:val="clear"/>
           </w:tcPr>
           <w:p>
             <w:pPr>
@@ -3734,7 +3782,7 @@
         </w:tc>
         <w:tc>
           <w:tcPr>
-            <w:tcW w:w="4986" w:type="dxa"/>
+            <w:tcW w:w="4985" w:type="dxa"/>
             <w:tcBorders>
               <w:top w:val="nil"/>
               <w:left w:val="nil"/>
@@ -3743,7 +3791,7 @@
               <w:right w:val="nil"/>
               <w:insideV w:val="nil"/>
             </w:tcBorders>
-            <w:shd w:fill="auto" w:val="clear"/>
+            <w:shd w:fill="FFFFFF" w:val="clear"/>
           </w:tcPr>
           <w:p>
             <w:pPr>
@@ -3905,28 +3953,7 @@
           <w:sz w:val="21"/>
           <w:szCs w:val="21"/>
         </w:rPr>
-        <w:t>Twelve</w:t>
-      </w:r>
-      <w:r>
-        <w:rPr>
-          <w:sz w:val="21"/>
-          <w:szCs w:val="21"/>
-        </w:rPr>
-        <w:t xml:space="preserve"> (</w:t>
-      </w:r>
-      <w:r>
-        <w:rPr>
-          <w:sz w:val="21"/>
-          <w:szCs w:val="21"/>
-        </w:rPr>
-        <w:t>12</w:t>
-      </w:r>
-      <w:r>
-        <w:rPr>
-          <w:sz w:val="21"/>
-          <w:szCs w:val="21"/>
-        </w:rPr>
-        <w:t>) encoded datasets will serve as inputs to both Baseline ML and Deep Learning models</w:t>
+        <w:t>Twelve (12) encoded datasets will serve as inputs to both Baseline ML and Deep Learning models</w:t>
       </w:r>
     </w:p>
     <w:p>
@@ -3946,14 +3973,7 @@
           <w:sz w:val="21"/>
           <w:szCs w:val="21"/>
         </w:rPr>
-        <w:t>Baseline ML models will use Python</w:t>
-      </w:r>
-      <w:r>
-        <w:rPr>
-          <w:sz w:val="21"/>
-          <w:szCs w:val="21"/>
-        </w:rPr>
-        <w:t>2.7 modules</w:t>
+        <w:t>Baseline ML models will use Python2.7 modules</w:t>
       </w:r>
     </w:p>
     <w:p>
@@ -3994,7 +4014,7 @@
     <w:tbl>
       <w:tblPr>
         <w:jc w:val="left"/>
-        <w:tblInd w:w="45" w:type="dxa"/>
+        <w:tblInd w:w="41" w:type="dxa"/>
         <w:tblBorders>
           <w:top w:val="single" w:sz="2" w:space="0" w:color="000001"/>
           <w:left w:val="single" w:sz="2" w:space="0" w:color="000001"/>
@@ -4005,17 +4025,17 @@
         </w:tblBorders>
         <w:tblCellMar>
           <w:top w:w="55" w:type="dxa"/>
-          <w:left w:w="42" w:type="dxa"/>
+          <w:left w:w="36" w:type="dxa"/>
           <w:bottom w:w="55" w:type="dxa"/>
           <w:right w:w="55" w:type="dxa"/>
         </w:tblCellMar>
       </w:tblPr>
       <w:tblGrid>
-        <w:gridCol w:w="1625"/>
-        <w:gridCol w:w="2788"/>
-        <w:gridCol w:w="1572"/>
-        <w:gridCol w:w="1995"/>
-        <w:gridCol w:w="1995"/>
+        <w:gridCol w:w="1623"/>
+        <w:gridCol w:w="2787"/>
+        <w:gridCol w:w="1573"/>
+        <w:gridCol w:w="1994"/>
+        <w:gridCol w:w="1999"/>
       </w:tblGrid>
       <w:tr>
         <w:trPr>
@@ -4023,7 +4043,7 @@
         </w:trPr>
         <w:tc>
           <w:tcPr>
-            <w:tcW w:w="1625" w:type="dxa"/>
+            <w:tcW w:w="1623" w:type="dxa"/>
             <w:tcBorders>
               <w:top w:val="single" w:sz="2" w:space="0" w:color="000001"/>
               <w:left w:val="single" w:sz="2" w:space="0" w:color="000001"/>
@@ -4034,7 +4054,7 @@
             </w:tcBorders>
             <w:shd w:fill="FFFFFF" w:val="clear"/>
             <w:tcMar>
-              <w:left w:w="42" w:type="dxa"/>
+              <w:left w:w="36" w:type="dxa"/>
             </w:tcMar>
           </w:tcPr>
           <w:p>
@@ -4062,7 +4082,7 @@
         </w:tc>
         <w:tc>
           <w:tcPr>
-            <w:tcW w:w="2788" w:type="dxa"/>
+            <w:tcW w:w="2787" w:type="dxa"/>
             <w:tcBorders>
               <w:top w:val="single" w:sz="2" w:space="0" w:color="000001"/>
               <w:left w:val="single" w:sz="2" w:space="0" w:color="000001"/>
@@ -4073,7 +4093,7 @@
             </w:tcBorders>
             <w:shd w:fill="FFFFFF" w:val="clear"/>
             <w:tcMar>
-              <w:left w:w="42" w:type="dxa"/>
+              <w:left w:w="36" w:type="dxa"/>
             </w:tcMar>
           </w:tcPr>
           <w:p>
@@ -4101,7 +4121,7 @@
         </w:tc>
         <w:tc>
           <w:tcPr>
-            <w:tcW w:w="1572" w:type="dxa"/>
+            <w:tcW w:w="1573" w:type="dxa"/>
             <w:tcBorders>
               <w:top w:val="single" w:sz="2" w:space="0" w:color="000001"/>
               <w:left w:val="single" w:sz="2" w:space="0" w:color="000001"/>
@@ -4112,7 +4132,7 @@
             </w:tcBorders>
             <w:shd w:fill="FFFFFF" w:val="clear"/>
             <w:tcMar>
-              <w:left w:w="42" w:type="dxa"/>
+              <w:left w:w="36" w:type="dxa"/>
             </w:tcMar>
           </w:tcPr>
           <w:p>
@@ -4139,7 +4159,7 @@
         </w:tc>
         <w:tc>
           <w:tcPr>
-            <w:tcW w:w="1995" w:type="dxa"/>
+            <w:tcW w:w="1994" w:type="dxa"/>
             <w:tcBorders>
               <w:top w:val="single" w:sz="2" w:space="0" w:color="000001"/>
               <w:left w:val="single" w:sz="2" w:space="0" w:color="000001"/>
@@ -4150,7 +4170,7 @@
             </w:tcBorders>
             <w:shd w:fill="FFFFFF" w:val="clear"/>
             <w:tcMar>
-              <w:left w:w="42" w:type="dxa"/>
+              <w:left w:w="36" w:type="dxa"/>
             </w:tcMar>
           </w:tcPr>
           <w:p>
@@ -4178,7 +4198,7 @@
         </w:tc>
         <w:tc>
           <w:tcPr>
-            <w:tcW w:w="1995" w:type="dxa"/>
+            <w:tcW w:w="1999" w:type="dxa"/>
             <w:tcBorders>
               <w:top w:val="single" w:sz="2" w:space="0" w:color="000001"/>
               <w:left w:val="single" w:sz="2" w:space="0" w:color="000001"/>
@@ -4189,7 +4209,7 @@
             </w:tcBorders>
             <w:shd w:fill="FFFFFF" w:val="clear"/>
             <w:tcMar>
-              <w:left w:w="42" w:type="dxa"/>
+              <w:left w:w="36" w:type="dxa"/>
             </w:tcMar>
           </w:tcPr>
           <w:p>
@@ -4222,7 +4242,7 @@
         </w:trPr>
         <w:tc>
           <w:tcPr>
-            <w:tcW w:w="1625" w:type="dxa"/>
+            <w:tcW w:w="1623" w:type="dxa"/>
             <w:vMerge w:val="restart"/>
             <w:tcBorders>
               <w:top w:val="nil"/>
@@ -4234,7 +4254,7 @@
             </w:tcBorders>
             <w:shd w:fill="FFFFFF" w:val="clear"/>
             <w:tcMar>
-              <w:left w:w="42" w:type="dxa"/>
+              <w:left w:w="36" w:type="dxa"/>
             </w:tcMar>
             <w:vAlign w:val="center"/>
           </w:tcPr>
@@ -4309,7 +4329,7 @@
         </w:tc>
         <w:tc>
           <w:tcPr>
-            <w:tcW w:w="2788" w:type="dxa"/>
+            <w:tcW w:w="2787" w:type="dxa"/>
             <w:vMerge w:val="restart"/>
             <w:tcBorders>
               <w:top w:val="nil"/>
@@ -4321,7 +4341,7 @@
             </w:tcBorders>
             <w:shd w:fill="FFFFFF" w:val="clear"/>
             <w:tcMar>
-              <w:left w:w="42" w:type="dxa"/>
+              <w:left w:w="36" w:type="dxa"/>
             </w:tcMar>
             <w:vAlign w:val="center"/>
           </w:tcPr>
@@ -4339,21 +4359,7 @@
                 <w:sz w:val="21"/>
                 <w:szCs w:val="21"/>
               </w:rPr>
-              <w:t xml:space="preserve">Character: </w:t>
-            </w:r>
-            <w:r>
-              <w:rPr>
-                <w:sz w:val="21"/>
-                <w:szCs w:val="21"/>
-              </w:rPr>
-              <w:t xml:space="preserve">One-hot </w:t>
-            </w:r>
-            <w:r>
-              <w:rPr>
-                <w:sz w:val="21"/>
-                <w:szCs w:val="21"/>
-              </w:rPr>
-              <w:t>encoding</w:t>
+              <w:t>Character: One-hot encoding</w:t>
             </w:r>
           </w:p>
           <w:p>
@@ -4434,7 +4440,7 @@
         </w:tc>
         <w:tc>
           <w:tcPr>
-            <w:tcW w:w="1572" w:type="dxa"/>
+            <w:tcW w:w="1573" w:type="dxa"/>
             <w:tcBorders>
               <w:top w:val="nil"/>
               <w:left w:val="single" w:sz="2" w:space="0" w:color="000001"/>
@@ -4445,7 +4451,7 @@
             </w:tcBorders>
             <w:shd w:fill="FFFFFF" w:val="clear"/>
             <w:tcMar>
-              <w:left w:w="42" w:type="dxa"/>
+              <w:left w:w="36" w:type="dxa"/>
             </w:tcMar>
             <w:vAlign w:val="center"/>
           </w:tcPr>
@@ -4473,7 +4479,7 @@
         </w:tc>
         <w:tc>
           <w:tcPr>
-            <w:tcW w:w="1995" w:type="dxa"/>
+            <w:tcW w:w="1994" w:type="dxa"/>
             <w:tcBorders>
               <w:top w:val="nil"/>
               <w:left w:val="single" w:sz="2" w:space="0" w:color="000001"/>
@@ -4484,7 +4490,7 @@
             </w:tcBorders>
             <w:shd w:fill="FFFFFF" w:val="clear"/>
             <w:tcMar>
-              <w:left w:w="42" w:type="dxa"/>
+              <w:left w:w="36" w:type="dxa"/>
             </w:tcMar>
             <w:vAlign w:val="center"/>
           </w:tcPr>
@@ -4508,7 +4514,7 @@
         </w:tc>
         <w:tc>
           <w:tcPr>
-            <w:tcW w:w="1995" w:type="dxa"/>
+            <w:tcW w:w="1999" w:type="dxa"/>
             <w:tcBorders>
               <w:top w:val="nil"/>
               <w:left w:val="single" w:sz="2" w:space="0" w:color="000001"/>
@@ -4519,7 +4525,7 @@
             </w:tcBorders>
             <w:shd w:fill="FFFFFF" w:val="clear"/>
             <w:tcMar>
-              <w:left w:w="42" w:type="dxa"/>
+              <w:left w:w="36" w:type="dxa"/>
             </w:tcMar>
             <w:vAlign w:val="center"/>
           </w:tcPr>
@@ -4555,6 +4561,23 @@
                 <w:szCs w:val="21"/>
               </w:rPr>
               <w:t>Naive Bayes</w:t>
+            </w:r>
+          </w:p>
+          <w:p>
+            <w:pPr>
+              <w:pStyle w:val="TableContents"/>
+              <w:textAlignment w:val="center"/>
+              <w:rPr>
+                <w:sz w:val="21"/>
+                <w:szCs w:val="21"/>
+              </w:rPr>
+            </w:pPr>
+            <w:r>
+              <w:rPr>
+                <w:sz w:val="21"/>
+                <w:szCs w:val="21"/>
+              </w:rPr>
+              <w:t>Random Forests</w:t>
             </w:r>
           </w:p>
           <w:p>
@@ -4582,7 +4605,7 @@
         </w:trPr>
         <w:tc>
           <w:tcPr>
-            <w:tcW w:w="1625" w:type="dxa"/>
+            <w:tcW w:w="1623" w:type="dxa"/>
             <w:vMerge w:val="continue"/>
             <w:tcBorders>
               <w:top w:val="nil"/>
@@ -4594,7 +4617,7 @@
             </w:tcBorders>
             <w:shd w:fill="FFFFFF" w:val="clear"/>
             <w:tcMar>
-              <w:left w:w="42" w:type="dxa"/>
+              <w:left w:w="36" w:type="dxa"/>
             </w:tcMar>
             <w:vAlign w:val="center"/>
           </w:tcPr>
@@ -4617,7 +4640,7 @@
         </w:tc>
         <w:tc>
           <w:tcPr>
-            <w:tcW w:w="2788" w:type="dxa"/>
+            <w:tcW w:w="2787" w:type="dxa"/>
             <w:vMerge w:val="continue"/>
             <w:tcBorders>
               <w:top w:val="nil"/>
@@ -4629,7 +4652,7 @@
             </w:tcBorders>
             <w:shd w:fill="FFFFFF" w:val="clear"/>
             <w:tcMar>
-              <w:left w:w="42" w:type="dxa"/>
+              <w:left w:w="36" w:type="dxa"/>
             </w:tcMar>
             <w:vAlign w:val="center"/>
           </w:tcPr>
@@ -4652,7 +4675,7 @@
         </w:tc>
         <w:tc>
           <w:tcPr>
-            <w:tcW w:w="1572" w:type="dxa"/>
+            <w:tcW w:w="1573" w:type="dxa"/>
             <w:tcBorders>
               <w:top w:val="nil"/>
               <w:left w:val="single" w:sz="2" w:space="0" w:color="000001"/>
@@ -4663,7 +4686,7 @@
             </w:tcBorders>
             <w:shd w:fill="FFFFFF" w:val="clear"/>
             <w:tcMar>
-              <w:left w:w="42" w:type="dxa"/>
+              <w:left w:w="36" w:type="dxa"/>
             </w:tcMar>
             <w:vAlign w:val="center"/>
           </w:tcPr>
@@ -4691,7 +4714,7 @@
         </w:tc>
         <w:tc>
           <w:tcPr>
-            <w:tcW w:w="1995" w:type="dxa"/>
+            <w:tcW w:w="1994" w:type="dxa"/>
             <w:tcBorders>
               <w:top w:val="nil"/>
               <w:left w:val="single" w:sz="2" w:space="0" w:color="000001"/>
@@ -4702,7 +4725,7 @@
             </w:tcBorders>
             <w:shd w:fill="FFFFFF" w:val="clear"/>
             <w:tcMar>
-              <w:left w:w="42" w:type="dxa"/>
+              <w:left w:w="36" w:type="dxa"/>
             </w:tcMar>
             <w:vAlign w:val="center"/>
           </w:tcPr>
@@ -4760,7 +4783,7 @@
         </w:tc>
         <w:tc>
           <w:tcPr>
-            <w:tcW w:w="1995" w:type="dxa"/>
+            <w:tcW w:w="1999" w:type="dxa"/>
             <w:tcBorders>
               <w:top w:val="nil"/>
               <w:left w:val="single" w:sz="2" w:space="0" w:color="000001"/>
@@ -4771,7 +4794,7 @@
             </w:tcBorders>
             <w:shd w:fill="FFFFFF" w:val="clear"/>
             <w:tcMar>
-              <w:left w:w="42" w:type="dxa"/>
+              <w:left w:w="36" w:type="dxa"/>
             </w:tcMar>
             <w:vAlign w:val="center"/>
           </w:tcPr>
@@ -4830,16 +4853,10 @@
     <w:p>
       <w:pPr>
         <w:pStyle w:val="Normal"/>
-        <w:rPr>
-          <w:sz w:val="21"/>
-          <w:szCs w:val="21"/>
-        </w:rPr>
+        <w:rPr/>
       </w:pPr>
       <w:r>
-        <w:rPr>
-          <w:sz w:val="21"/>
-          <w:szCs w:val="21"/>
-        </w:rPr>
+        <w:rPr/>
       </w:r>
     </w:p>
     <w:sectPr>
@@ -6787,6 +6804,30 @@
       <w:lang w:val="zxx" w:eastAsia="zxx" w:bidi="zxx"/>
     </w:rPr>
   </w:style>
+  <w:style w:type="character" w:styleId="ListLabel13">
+    <w:name w:val="ListLabel 13"/>
+    <w:rPr>
+      <w:rFonts w:cs="Symbol"/>
+    </w:rPr>
+  </w:style>
+  <w:style w:type="character" w:styleId="ListLabel14">
+    <w:name w:val="ListLabel 14"/>
+    <w:rPr>
+      <w:rFonts w:cs="OpenSymbol"/>
+    </w:rPr>
+  </w:style>
+  <w:style w:type="character" w:styleId="ListLabel15">
+    <w:name w:val="ListLabel 15"/>
+    <w:rPr>
+      <w:rFonts w:cs="Symbol"/>
+    </w:rPr>
+  </w:style>
+  <w:style w:type="character" w:styleId="ListLabel16">
+    <w:name w:val="ListLabel 16"/>
+    <w:rPr>
+      <w:rFonts w:cs="OpenSymbol"/>
+    </w:rPr>
+  </w:style>
   <w:style w:type="paragraph" w:styleId="Heading">
     <w:name w:val="Heading"/>
     <w:basedOn w:val="Normal"/>

</xml_diff>